<commit_message>
Added shelter menus. Split menus into separate ruby files
</commit_message>
<xml_diff>
--- a/Project Overview.docx
+++ b/Project Overview.docx
@@ -455,7 +455,7 @@
         </w:numPr>
       </w:pPr>
       <w:r>
-        <w:t>As a shelter, I want to be able to create (or “find”) new dogs</w:t>
+        <w:t>As a user, I want to be able to specify myself as an adopter or foster parent</w:t>
       </w:r>
     </w:p>
     <w:p>
@@ -472,7 +472,7 @@
         </w:numPr>
       </w:pPr>
       <w:r>
-        <w:t>As a shelter, I want to be able to enter information regarding a dog (traits, age, breed)</w:t>
+        <w:t>As a foster parent, I want to be able to take home dogs from the shelter</w:t>
       </w:r>
     </w:p>
     <w:p>
@@ -489,7 +489,7 @@
         </w:numPr>
       </w:pPr>
       <w:r>
-        <w:t>As a user, I want to be able to specify myself as an adopter or foster parent</w:t>
+        <w:t>As a foster parent, I want to be able to add or remove traits from my dogs but not change age or breed</w:t>
       </w:r>
     </w:p>
     <w:p>
@@ -506,14 +506,10 @@
         </w:numPr>
       </w:pPr>
       <w:r>
-        <w:t>As a foster parent, I want to be able to take home dogs from the shelter</w:t>
-      </w:r>
-    </w:p>
-    <w:p>
-      <w:pPr>
-        <w:pStyle w:val="ListParagraph"/>
-      </w:pPr>
-    </w:p>
+        <w:t>As an adopter, I want to be able to specify my traits, desired breed, and desired age</w:t>
+      </w:r>
+    </w:p>
+    <w:p/>
     <w:p>
       <w:pPr>
         <w:pStyle w:val="ListParagraph"/>
@@ -523,7 +519,7 @@
         </w:numPr>
       </w:pPr>
       <w:r>
-        <w:t>As a foster parent, I want to be able to add or remove traits from my dogs but not change age or breed</w:t>
+        <w:t>As an adopter, I want to be able to search for dogs based on my search criteria</w:t>
       </w:r>
     </w:p>
     <w:p>
@@ -540,36 +536,6 @@
         </w:numPr>
       </w:pPr>
       <w:r>
-        <w:t>As an adopter, I want to be able to specify my traits, desired breed, and desired age</w:t>
-      </w:r>
-    </w:p>
-    <w:p/>
-    <w:p>
-      <w:pPr>
-        <w:pStyle w:val="ListParagraph"/>
-        <w:numPr>
-          <w:ilvl w:val="0"/>
-          <w:numId w:val="1"/>
-        </w:numPr>
-      </w:pPr>
-      <w:r>
-        <w:t>As an adopter, I want to be able to search for dogs based on my search criteria</w:t>
-      </w:r>
-    </w:p>
-    <w:p>
-      <w:pPr>
-        <w:pStyle w:val="ListParagraph"/>
-      </w:pPr>
-    </w:p>
-    <w:p>
-      <w:pPr>
-        <w:pStyle w:val="ListParagraph"/>
-        <w:numPr>
-          <w:ilvl w:val="0"/>
-          <w:numId w:val="1"/>
-        </w:numPr>
-      </w:pPr>
-      <w:r>
         <w:t>As an adopter, I want to be able to adopt dogs</w:t>
       </w:r>
     </w:p>
@@ -689,7 +655,278 @@
       <w:r>
         <w:t>As a foster, I want to be part of a shelter that is near me</w:t>
       </w:r>
-    </w:p>
+      <w:r>
+        <w:br w:type="page"/>
+      </w:r>
+    </w:p>
+    <w:p>
+      <w:pPr>
+        <w:rPr>
+          <w:b/>
+          <w:bCs/>
+          <w:u w:val="single"/>
+        </w:rPr>
+      </w:pPr>
+      <w:r>
+        <w:rPr>
+          <w:b/>
+          <w:bCs/>
+          <w:u w:val="single"/>
+        </w:rPr>
+        <w:lastRenderedPageBreak/>
+        <w:t>Menus</w:t>
+      </w:r>
+    </w:p>
+    <w:p>
+      <w:pPr>
+        <w:rPr>
+          <w:b/>
+          <w:bCs/>
+          <w:u w:val="single"/>
+        </w:rPr>
+      </w:pPr>
+    </w:p>
+    <w:p>
+      <w:r>
+        <w:t>Adopter Menu:</w:t>
+      </w:r>
+      <w:r>
+        <w:t xml:space="preserve"> (no shelters)</w:t>
+      </w:r>
+    </w:p>
+    <w:p>
+      <w:pPr>
+        <w:pStyle w:val="ListParagraph"/>
+        <w:numPr>
+          <w:ilvl w:val="0"/>
+          <w:numId w:val="3"/>
+        </w:numPr>
+      </w:pPr>
+      <w:r>
+        <w:t>Update Profile</w:t>
+      </w:r>
+    </w:p>
+    <w:p>
+      <w:pPr>
+        <w:pStyle w:val="ListParagraph"/>
+        <w:numPr>
+          <w:ilvl w:val="0"/>
+          <w:numId w:val="3"/>
+        </w:numPr>
+      </w:pPr>
+      <w:r>
+        <w:t>Adopt a Dog</w:t>
+      </w:r>
+    </w:p>
+    <w:p>
+      <w:pPr>
+        <w:pStyle w:val="ListParagraph"/>
+        <w:numPr>
+          <w:ilvl w:val="1"/>
+          <w:numId w:val="3"/>
+        </w:numPr>
+      </w:pPr>
+      <w:r>
+        <w:t>Search dogs via criteria</w:t>
+      </w:r>
+    </w:p>
+    <w:p>
+      <w:pPr>
+        <w:pStyle w:val="ListParagraph"/>
+        <w:numPr>
+          <w:ilvl w:val="0"/>
+          <w:numId w:val="3"/>
+        </w:numPr>
+      </w:pPr>
+      <w:r>
+        <w:t>Become a Foster Parent</w:t>
+      </w:r>
+    </w:p>
+    <w:p>
+      <w:pPr>
+        <w:pStyle w:val="ListParagraph"/>
+        <w:numPr>
+          <w:ilvl w:val="1"/>
+          <w:numId w:val="3"/>
+        </w:numPr>
+      </w:pPr>
+      <w:r>
+        <w:t>Select a shelter (confirm) -&gt; make record</w:t>
+      </w:r>
+    </w:p>
+    <w:p/>
+    <w:p>
+      <w:r>
+        <w:t>Established User: (one or more shelters)</w:t>
+      </w:r>
+    </w:p>
+    <w:p>
+      <w:pPr>
+        <w:pStyle w:val="ListParagraph"/>
+        <w:numPr>
+          <w:ilvl w:val="0"/>
+          <w:numId w:val="3"/>
+        </w:numPr>
+      </w:pPr>
+      <w:r>
+        <w:t>Update Profile -&gt; Display update profile menu</w:t>
+      </w:r>
+    </w:p>
+    <w:p>
+      <w:pPr>
+        <w:pStyle w:val="ListParagraph"/>
+        <w:numPr>
+          <w:ilvl w:val="0"/>
+          <w:numId w:val="3"/>
+        </w:numPr>
+      </w:pPr>
+      <w:r>
+        <w:t>Adopt a dog</w:t>
+      </w:r>
+    </w:p>
+    <w:p>
+      <w:pPr>
+        <w:pStyle w:val="ListParagraph"/>
+        <w:numPr>
+          <w:ilvl w:val="0"/>
+          <w:numId w:val="3"/>
+        </w:numPr>
+      </w:pPr>
+      <w:r>
+        <w:t>If a foster, display Foster actions menu:</w:t>
+      </w:r>
+    </w:p>
+    <w:p>
+      <w:pPr>
+        <w:pStyle w:val="ListParagraph"/>
+        <w:numPr>
+          <w:ilvl w:val="1"/>
+          <w:numId w:val="3"/>
+        </w:numPr>
+      </w:pPr>
+      <w:r>
+        <w:t>Manage Fostered Dogs</w:t>
+      </w:r>
+    </w:p>
+    <w:p/>
+    <w:p/>
+    <w:p/>
+    <w:p>
+      <w:pPr>
+        <w:shd w:val="clear" w:color="auto" w:fill="1E1E1E"/>
+        <w:spacing w:line="315" w:lineRule="atLeast"/>
+        <w:rPr>
+          <w:rFonts w:ascii="Courier New" w:eastAsia="Times New Roman" w:hAnsi="Courier New" w:cs="Courier New"/>
+          <w:color w:val="D4D4D4"/>
+          <w:sz w:val="21"/>
+          <w:szCs w:val="21"/>
+        </w:rPr>
+      </w:pPr>
+      <w:proofErr w:type="spellStart"/>
+      <w:r>
+        <w:rPr>
+          <w:rFonts w:ascii="Courier New" w:eastAsia="Times New Roman" w:hAnsi="Courier New" w:cs="Courier New"/>
+          <w:color w:val="DCDCAA"/>
+          <w:sz w:val="21"/>
+          <w:szCs w:val="21"/>
+        </w:rPr>
+        <w:t>foster_menu</w:t>
+      </w:r>
+      <w:proofErr w:type="spellEnd"/>
+    </w:p>
+    <w:p>
+      <w:pPr>
+        <w:shd w:val="clear" w:color="auto" w:fill="1E1E1E"/>
+        <w:spacing w:line="315" w:lineRule="atLeast"/>
+        <w:rPr>
+          <w:rFonts w:ascii="Courier New" w:eastAsia="Times New Roman" w:hAnsi="Courier New" w:cs="Courier New"/>
+          <w:color w:val="D4D4D4"/>
+          <w:sz w:val="21"/>
+          <w:szCs w:val="21"/>
+        </w:rPr>
+      </w:pPr>
+      <w:proofErr w:type="spellStart"/>
+      <w:r>
+        <w:rPr>
+          <w:rFonts w:ascii="Courier New" w:eastAsia="Times New Roman" w:hAnsi="Courier New" w:cs="Courier New"/>
+          <w:color w:val="DCDCAA"/>
+          <w:sz w:val="21"/>
+          <w:szCs w:val="21"/>
+        </w:rPr>
+        <w:t>search_dogs_menu</w:t>
+      </w:r>
+      <w:proofErr w:type="spellEnd"/>
+    </w:p>
+    <w:p>
+      <w:pPr>
+        <w:shd w:val="clear" w:color="auto" w:fill="1E1E1E"/>
+        <w:spacing w:line="315" w:lineRule="atLeast"/>
+        <w:rPr>
+          <w:rFonts w:ascii="Courier New" w:eastAsia="Times New Roman" w:hAnsi="Courier New" w:cs="Courier New"/>
+          <w:color w:val="D4D4D4"/>
+          <w:sz w:val="21"/>
+          <w:szCs w:val="21"/>
+        </w:rPr>
+      </w:pPr>
+      <w:proofErr w:type="spellStart"/>
+      <w:r>
+        <w:rPr>
+          <w:rFonts w:ascii="Courier New" w:eastAsia="Times New Roman" w:hAnsi="Courier New" w:cs="Courier New"/>
+          <w:color w:val="DCDCAA"/>
+          <w:sz w:val="21"/>
+          <w:szCs w:val="21"/>
+        </w:rPr>
+        <w:t>select_shelter_menu</w:t>
+      </w:r>
+      <w:proofErr w:type="spellEnd"/>
+    </w:p>
+    <w:p>
+      <w:pPr>
+        <w:shd w:val="clear" w:color="auto" w:fill="1E1E1E"/>
+        <w:spacing w:line="315" w:lineRule="atLeast"/>
+        <w:rPr>
+          <w:rFonts w:ascii="Courier New" w:eastAsia="Times New Roman" w:hAnsi="Courier New" w:cs="Courier New"/>
+          <w:color w:val="D4D4D4"/>
+          <w:sz w:val="21"/>
+          <w:szCs w:val="21"/>
+        </w:rPr>
+      </w:pPr>
+      <w:proofErr w:type="spellStart"/>
+      <w:r>
+        <w:rPr>
+          <w:rFonts w:ascii="Courier New" w:eastAsia="Times New Roman" w:hAnsi="Courier New" w:cs="Courier New"/>
+          <w:color w:val="DCDCAA"/>
+          <w:sz w:val="21"/>
+          <w:szCs w:val="21"/>
+        </w:rPr>
+        <w:t>trait_menu</w:t>
+      </w:r>
+      <w:proofErr w:type="spellEnd"/>
+    </w:p>
+    <w:p>
+      <w:pPr>
+        <w:shd w:val="clear" w:color="auto" w:fill="1E1E1E"/>
+        <w:spacing w:line="315" w:lineRule="atLeast"/>
+        <w:rPr>
+          <w:rFonts w:ascii="Courier New" w:eastAsia="Times New Roman" w:hAnsi="Courier New" w:cs="Courier New"/>
+          <w:color w:val="D4D4D4"/>
+          <w:sz w:val="21"/>
+          <w:szCs w:val="21"/>
+        </w:rPr>
+      </w:pPr>
+      <w:proofErr w:type="spellStart"/>
+      <w:r>
+        <w:rPr>
+          <w:rFonts w:ascii="Courier New" w:eastAsia="Times New Roman" w:hAnsi="Courier New" w:cs="Courier New"/>
+          <w:color w:val="DCDCAA"/>
+          <w:sz w:val="21"/>
+          <w:szCs w:val="21"/>
+        </w:rPr>
+        <w:t>desire_dog_breed_menu</w:t>
+      </w:r>
+      <w:proofErr w:type="spellEnd"/>
+    </w:p>
+    <w:p/>
     <w:sectPr>
       <w:pgSz w:w="12240" w:h="15840"/>
       <w:pgMar w:top="720" w:right="720" w:bottom="720" w:left="720" w:header="720" w:footer="720" w:gutter="0"/>
@@ -703,6 +940,118 @@
 <file path=word/numbering.xml><?xml version="1.0" encoding="utf-8"?>
 <w:numbering xmlns:wpc="http://schemas.microsoft.com/office/word/2010/wordprocessingCanvas" xmlns:cx="http://schemas.microsoft.com/office/drawing/2014/chartex" xmlns:cx1="http://schemas.microsoft.com/office/drawing/2015/9/8/chartex" xmlns:cx2="http://schemas.microsoft.com/office/drawing/2015/10/21/chartex" xmlns:cx3="http://schemas.microsoft.com/office/drawing/2016/5/9/chartex" xmlns:cx4="http://schemas.microsoft.com/office/drawing/2016/5/10/chartex" xmlns:cx5="http://schemas.microsoft.com/office/drawing/2016/5/11/chartex" xmlns:cx6="http://schemas.microsoft.com/office/drawing/2016/5/12/chartex" xmlns:cx7="http://schemas.microsoft.com/office/drawing/2016/5/13/chartex" xmlns:cx8="http://schemas.microsoft.com/office/drawing/2016/5/14/chartex" xmlns:mc="http://schemas.openxmlformats.org/markup-compatibility/2006" xmlns:aink="http://schemas.microsoft.com/office/drawing/2016/ink" xmlns:am3d="http://schemas.microsoft.com/office/drawing/2017/model3d" xmlns:o="urn:schemas-microsoft-com:office:office" xmlns:r="http://schemas.openxmlformats.org/officeDocument/2006/relationships" xmlns:m="http://schemas.openxmlformats.org/officeDocument/2006/math" xmlns:v="urn:schemas-microsoft-com:vml" xmlns:wp14="http://schemas.microsoft.com/office/word/2010/wordprocessingDrawing" xmlns:wp="http://schemas.openxmlformats.org/drawingml/2006/wordprocessingDrawing" xmlns:w10="urn:schemas-microsoft-com:office:word" xmlns:w="http://schemas.openxmlformats.org/wordprocessingml/2006/main" xmlns:w14="http://schemas.microsoft.com/office/word/2010/wordml" xmlns:w15="http://schemas.microsoft.com/office/word/2012/wordml" xmlns:w16cid="http://schemas.microsoft.com/office/word/2016/wordml/cid" xmlns:w16se="http://schemas.microsoft.com/office/word/2015/wordml/symex" xmlns:wpg="http://schemas.microsoft.com/office/word/2010/wordprocessingGroup" xmlns:wpi="http://schemas.microsoft.com/office/word/2010/wordprocessingInk" xmlns:wne="http://schemas.microsoft.com/office/word/2006/wordml" xmlns:wps="http://schemas.microsoft.com/office/word/2010/wordprocessingShape" mc:Ignorable="w14 w15 w16se w16cid wp14">
   <w:abstractNum w:abstractNumId="0" w15:restartNumberingAfterBreak="0">
+    <w:nsid w:val="30EC79B0"/>
+    <w:multiLevelType w:val="hybridMultilevel"/>
+    <w:tmpl w:val="96245782"/>
+    <w:lvl w:ilvl="0" w:tplc="209688A4">
+      <w:numFmt w:val="bullet"/>
+      <w:lvlText w:val="-"/>
+      <w:lvlJc w:val="left"/>
+      <w:pPr>
+        <w:ind w:left="1080" w:hanging="360"/>
+      </w:pPr>
+      <w:rPr>
+        <w:rFonts w:ascii="Calibri" w:eastAsiaTheme="minorHAnsi" w:hAnsi="Calibri" w:cstheme="minorBidi" w:hint="default"/>
+      </w:rPr>
+    </w:lvl>
+    <w:lvl w:ilvl="1" w:tplc="04090003">
+      <w:start w:val="1"/>
+      <w:numFmt w:val="bullet"/>
+      <w:lvlText w:val="o"/>
+      <w:lvlJc w:val="left"/>
+      <w:pPr>
+        <w:ind w:left="1800" w:hanging="360"/>
+      </w:pPr>
+      <w:rPr>
+        <w:rFonts w:ascii="Courier New" w:hAnsi="Courier New" w:cs="Courier New" w:hint="default"/>
+      </w:rPr>
+    </w:lvl>
+    <w:lvl w:ilvl="2" w:tplc="04090005">
+      <w:start w:val="1"/>
+      <w:numFmt w:val="bullet"/>
+      <w:lvlText w:val=""/>
+      <w:lvlJc w:val="left"/>
+      <w:pPr>
+        <w:ind w:left="2520" w:hanging="360"/>
+      </w:pPr>
+      <w:rPr>
+        <w:rFonts w:ascii="Wingdings" w:hAnsi="Wingdings" w:cs="Wingdings" w:hint="default"/>
+      </w:rPr>
+    </w:lvl>
+    <w:lvl w:ilvl="3" w:tplc="04090001" w:tentative="1">
+      <w:start w:val="1"/>
+      <w:numFmt w:val="bullet"/>
+      <w:lvlText w:val=""/>
+      <w:lvlJc w:val="left"/>
+      <w:pPr>
+        <w:ind w:left="3240" w:hanging="360"/>
+      </w:pPr>
+      <w:rPr>
+        <w:rFonts w:ascii="Symbol" w:hAnsi="Symbol" w:cs="Symbol" w:hint="default"/>
+      </w:rPr>
+    </w:lvl>
+    <w:lvl w:ilvl="4" w:tplc="04090003" w:tentative="1">
+      <w:start w:val="1"/>
+      <w:numFmt w:val="bullet"/>
+      <w:lvlText w:val="o"/>
+      <w:lvlJc w:val="left"/>
+      <w:pPr>
+        <w:ind w:left="3960" w:hanging="360"/>
+      </w:pPr>
+      <w:rPr>
+        <w:rFonts w:ascii="Courier New" w:hAnsi="Courier New" w:cs="Courier New" w:hint="default"/>
+      </w:rPr>
+    </w:lvl>
+    <w:lvl w:ilvl="5" w:tplc="04090005" w:tentative="1">
+      <w:start w:val="1"/>
+      <w:numFmt w:val="bullet"/>
+      <w:lvlText w:val=""/>
+      <w:lvlJc w:val="left"/>
+      <w:pPr>
+        <w:ind w:left="4680" w:hanging="360"/>
+      </w:pPr>
+      <w:rPr>
+        <w:rFonts w:ascii="Wingdings" w:hAnsi="Wingdings" w:cs="Wingdings" w:hint="default"/>
+      </w:rPr>
+    </w:lvl>
+    <w:lvl w:ilvl="6" w:tplc="04090001" w:tentative="1">
+      <w:start w:val="1"/>
+      <w:numFmt w:val="bullet"/>
+      <w:lvlText w:val=""/>
+      <w:lvlJc w:val="left"/>
+      <w:pPr>
+        <w:ind w:left="5400" w:hanging="360"/>
+      </w:pPr>
+      <w:rPr>
+        <w:rFonts w:ascii="Symbol" w:hAnsi="Symbol" w:cs="Symbol" w:hint="default"/>
+      </w:rPr>
+    </w:lvl>
+    <w:lvl w:ilvl="7" w:tplc="04090003" w:tentative="1">
+      <w:start w:val="1"/>
+      <w:numFmt w:val="bullet"/>
+      <w:lvlText w:val="o"/>
+      <w:lvlJc w:val="left"/>
+      <w:pPr>
+        <w:ind w:left="6120" w:hanging="360"/>
+      </w:pPr>
+      <w:rPr>
+        <w:rFonts w:ascii="Courier New" w:hAnsi="Courier New" w:cs="Courier New" w:hint="default"/>
+      </w:rPr>
+    </w:lvl>
+    <w:lvl w:ilvl="8" w:tplc="04090005" w:tentative="1">
+      <w:start w:val="1"/>
+      <w:numFmt w:val="bullet"/>
+      <w:lvlText w:val=""/>
+      <w:lvlJc w:val="left"/>
+      <w:pPr>
+        <w:ind w:left="6840" w:hanging="360"/>
+      </w:pPr>
+      <w:rPr>
+        <w:rFonts w:ascii="Wingdings" w:hAnsi="Wingdings" w:cs="Wingdings" w:hint="default"/>
+      </w:rPr>
+    </w:lvl>
+  </w:abstractNum>
+  <w:abstractNum w:abstractNumId="1" w15:restartNumberingAfterBreak="0">
     <w:nsid w:val="333F44AB"/>
     <w:multiLevelType w:val="hybridMultilevel"/>
     <w:tmpl w:val="81506974"/>
@@ -791,7 +1140,7 @@
       </w:pPr>
     </w:lvl>
   </w:abstractNum>
-  <w:abstractNum w:abstractNumId="1" w15:restartNumberingAfterBreak="0">
+  <w:abstractNum w:abstractNumId="2" w15:restartNumberingAfterBreak="0">
     <w:nsid w:val="4F4854EF"/>
     <w:multiLevelType w:val="hybridMultilevel"/>
     <w:tmpl w:val="E6246F98"/>
@@ -881,9 +1230,12 @@
     </w:lvl>
   </w:abstractNum>
   <w:num w:numId="1">
+    <w:abstractNumId w:val="2"/>
+  </w:num>
+  <w:num w:numId="2">
     <w:abstractNumId w:val="1"/>
   </w:num>
-  <w:num w:numId="2">
+  <w:num w:numId="3">
     <w:abstractNumId w:val="0"/>
   </w:num>
 </w:numbering>

</xml_diff>